<commit_message>
Planilhas Execuções + Apresentações + Testes
</commit_message>
<xml_diff>
--- a/ResultadosGerais/Funcoes.docx
+++ b/ResultadosGerais/Funcoes.docx
@@ -143,6 +143,26 @@
           <w:iCs/>
         </w:rPr>
         <w:t>fx* = 0</w:t>
+      </w:r>
+    </w:p>
+    <w:p>
+      <w:pPr>
+        <w:jc w:val="center"/>
+        <w:rPr>
+          <w:rFonts w:hint="default"/>
+          <w:i/>
+          <w:iCs/>
+          <w:lang w:val="pt-PT"/>
+        </w:rPr>
+      </w:pPr>
+      <w:r>
+        <w:rPr>
+          <w:rFonts w:hint="default"/>
+          <w:i/>
+          <w:iCs/>
+          <w:lang w:val="pt-PT"/>
+        </w:rPr>
+        <w:t>X* = [1, 1]</w:t>
       </w:r>
     </w:p>
     <w:p>
@@ -909,6 +929,25 @@
           <w:iCs/>
         </w:rPr>
         <w:t>fx* = 0</w:t>
+      </w:r>
+    </w:p>
+    <w:p>
+      <w:pPr>
+        <w:jc w:val="center"/>
+        <w:rPr>
+          <w:rFonts w:hint="default"/>
+          <w:i/>
+          <w:iCs/>
+        </w:rPr>
+      </w:pPr>
+      <w:r>
+        <w:rPr>
+          <w:rFonts w:hint="default"/>
+          <w:i/>
+          <w:iCs/>
+          <w:lang w:val="pt-PT"/>
+        </w:rPr>
+        <w:t>X* = [0, 0, 0, 0, ....]</w:t>
       </w:r>
     </w:p>
     <w:p>
@@ -2184,55 +2223,7 @@
         <w:pBdr>
           <w:bottom w:val="none" w:color="auto" w:sz="0" w:space="0"/>
         </w:pBdr>
-        <w:jc w:val="center"/>
-        <w:rPr>
-          <w:rFonts w:hint="default"/>
-          <w:lang w:val="pt-PT"/>
-        </w:rPr>
-      </w:pPr>
-    </w:p>
-    <w:p>
-      <w:pPr>
-        <w:pBdr>
-          <w:bottom w:val="none" w:color="auto" w:sz="0" w:space="0"/>
-        </w:pBdr>
-        <w:jc w:val="center"/>
-        <w:rPr>
-          <w:rFonts w:hint="default"/>
-          <w:lang w:val="pt-PT"/>
-        </w:rPr>
-      </w:pPr>
-    </w:p>
-    <w:p>
-      <w:pPr>
-        <w:pBdr>
-          <w:bottom w:val="none" w:color="auto" w:sz="0" w:space="0"/>
-        </w:pBdr>
-        <w:jc w:val="center"/>
-        <w:rPr>
-          <w:rFonts w:hint="default"/>
-          <w:lang w:val="pt-PT"/>
-        </w:rPr>
-      </w:pPr>
-    </w:p>
-    <w:p>
-      <w:pPr>
-        <w:pBdr>
-          <w:bottom w:val="none" w:color="auto" w:sz="0" w:space="0"/>
-        </w:pBdr>
-        <w:jc w:val="center"/>
-        <w:rPr>
-          <w:rFonts w:hint="default"/>
-          <w:lang w:val="pt-PT"/>
-        </w:rPr>
-      </w:pPr>
-    </w:p>
-    <w:p>
-      <w:pPr>
-        <w:pBdr>
-          <w:bottom w:val="none" w:color="auto" w:sz="0" w:space="0"/>
-        </w:pBdr>
-        <w:jc w:val="center"/>
+        <w:jc w:val="both"/>
         <w:rPr>
           <w:rFonts w:hint="default"/>
           <w:lang w:val="pt-PT"/>
@@ -2389,6 +2380,26 @@
           <w:lang w:val="pt-PT"/>
         </w:rPr>
         <w:t>fx* = 0</w:t>
+      </w:r>
+    </w:p>
+    <w:p>
+      <w:pPr>
+        <w:jc w:val="center"/>
+        <w:rPr>
+          <w:rFonts w:hint="default"/>
+          <w:i/>
+          <w:iCs/>
+          <w:lang w:val="pt-PT"/>
+        </w:rPr>
+      </w:pPr>
+      <w:r>
+        <w:rPr>
+          <w:rFonts w:hint="default"/>
+          <w:i/>
+          <w:iCs/>
+          <w:lang w:val="pt-PT"/>
+        </w:rPr>
+        <w:t>X* = [0, 0, 0, 0, ....]</w:t>
       </w:r>
     </w:p>
     <w:p>
@@ -3095,6 +3106,26 @@
         <w:jc w:val="center"/>
         <w:rPr>
           <w:rFonts w:hint="default"/>
+          <w:i/>
+          <w:iCs/>
+          <w:lang w:val="pt-PT"/>
+        </w:rPr>
+      </w:pPr>
+      <w:r>
+        <w:rPr>
+          <w:rFonts w:hint="default"/>
+          <w:i/>
+          <w:iCs/>
+          <w:lang w:val="pt-PT"/>
+        </w:rPr>
+        <w:t>X* = [420.9687, 420.9687, 420.9687, ...]</w:t>
+      </w:r>
+    </w:p>
+    <w:p>
+      <w:pPr>
+        <w:jc w:val="center"/>
+        <w:rPr>
+          <w:rFonts w:hint="default"/>
           <w:lang w:val="pt-PT"/>
         </w:rPr>
       </w:pPr>
@@ -3447,7 +3478,6 @@
         </w:rPr>
         <w:t xml:space="preserve">- </w:t>
       </w:r>
-      <w:bookmarkStart w:id="0" w:name="_GoBack"/>
       <w:r>
         <w:rPr>
           <w:rFonts w:hint="default"/>
@@ -3456,7 +3486,6 @@
         </w:rPr>
         <w:t xml:space="preserve">Gráfico 1: </w:t>
       </w:r>
-      <w:bookmarkEnd w:id="0"/>
       <w:r>
         <w:rPr>
           <w:rFonts w:hint="default"/>
@@ -3739,6 +3768,37 @@
           <w:lang w:val="pt-PT"/>
         </w:rPr>
         <w:t>fx* = 0</w:t>
+      </w:r>
+    </w:p>
+    <w:p>
+      <w:pPr>
+        <w:jc w:val="center"/>
+        <w:rPr>
+          <w:rFonts w:hint="default"/>
+          <w:i/>
+          <w:iCs/>
+          <w:lang w:val="pt-PT"/>
+        </w:rPr>
+      </w:pPr>
+      <w:r>
+        <w:rPr>
+          <w:rFonts w:hint="default"/>
+          <w:i/>
+          <w:iCs/>
+          <w:lang w:val="pt-PT"/>
+        </w:rPr>
+        <w:t>X* = [0, 0,</w:t>
+      </w:r>
+      <w:bookmarkStart w:id="0" w:name="_GoBack"/>
+      <w:bookmarkEnd w:id="0"/>
+      <w:r>
+        <w:rPr>
+          <w:rFonts w:hint="default"/>
+          <w:i/>
+          <w:iCs/>
+          <w:lang w:val="pt-PT"/>
+        </w:rPr>
+        <w:t xml:space="preserve"> 0, 0, ....]</w:t>
       </w:r>
     </w:p>
     <w:p>

</xml_diff>